<commit_message>
Updated the never version of instructions
</commit_message>
<xml_diff>
--- a/Project work exercise.docx
+++ b/Project work exercise.docx
@@ -93,23 +93,21 @@
           <w:noProof w:val="0"/>
           <w:lang w:val="en-US"/>
         </w:rPr>
-        <w:t xml:space="preserve">The project deadline is Wednesday 18.12.2019. In addition to submitting the project deliverables, each team will present their work to teachers and class on 18.12.2019 starting at 9:00. Don't be late!  </w:t>
-      </w:r>
-      <w:proofErr w:type="gramStart"/>
-      <w:r>
-        <w:rPr>
-          <w:noProof w:val="0"/>
-          <w:lang w:val="en-US"/>
-        </w:rPr>
-        <w:t>The  maximum</w:t>
-      </w:r>
-      <w:proofErr w:type="gramEnd"/>
-      <w:r>
-        <w:rPr>
-          <w:noProof w:val="0"/>
-          <w:lang w:val="en-US"/>
-        </w:rPr>
-        <w:t xml:space="preserve"> duration of the presentation is 5 minutes (strict limit).</w:t>
+        <w:t xml:space="preserve">The project deadline is Wednesday 18.12.2019. In addition to submitting the project deliverables, each team will present their work to teachers and class on 18.12.2019 starting at </w:t>
+      </w:r>
+      <w:r>
+        <w:rPr>
+          <w:noProof w:val="0"/>
+          <w:lang w:val="en-US"/>
+        </w:rPr>
+        <w:t>12</w:t>
+      </w:r>
+      <w:r>
+        <w:rPr>
+          <w:noProof w:val="0"/>
+          <w:lang w:val="en-US"/>
+        </w:rPr>
+        <w:t>:00. Don't be late!  The  maximum duration of the presentation is 5 minutes (strict limit).</w:t>
       </w:r>
     </w:p>
     <w:p>
@@ -574,13 +572,31 @@
       <w:pPr>
         <w:pStyle w:val="Normal"/>
         <w:ind w:left="1080"/>
-      </w:pPr>
-      <w:r>
-        <w:rPr>
-          <w:noProof w:val="0"/>
-          <w:lang w:val="en-US"/>
-        </w:rPr>
-        <w:t>Print a table showing decimals 0-50 in BIN, OCT and HEX systems. Additional requirements: Use a table style. Add also a Clear button to clear the table.</w:t>
+        <w:rPr>
+          <w:noProof w:val="0"/>
+          <w:lang w:val="en-US"/>
+        </w:rPr>
+      </w:pPr>
+      <w:r>
+        <w:rPr>
+          <w:noProof w:val="0"/>
+          <w:lang w:val="en-US"/>
+        </w:rPr>
+        <w:t>Create the JavaScript code necessary to p</w:t>
+      </w:r>
+      <w:r>
+        <w:rPr>
+          <w:noProof w:val="0"/>
+          <w:lang w:val="en-US"/>
+        </w:rPr>
+        <w:t xml:space="preserve">rint a table showing decimals 0-50 in BIN, OCT and HEX systems. </w:t>
+      </w:r>
+      <w:r>
+        <w:rPr>
+          <w:noProof w:val="0"/>
+          <w:lang w:val="en-US"/>
+        </w:rPr>
+        <w:t>Implement a button, which prints the table to the page and a button which removes it. Do the printing and removing with actual DOM element operations so that the necessary elements are created and deleted instead of just for example CSS manipulation of for example display property.</w:t>
       </w:r>
     </w:p>
     <w:p>
@@ -690,20 +706,17 @@
       <w:pPr>
         <w:pStyle w:val="Normal"/>
         <w:ind w:left="1080"/>
-      </w:pPr>
-      <w:r>
-        <w:rPr>
-          <w:noProof w:val="0"/>
-          <w:lang w:val="en-US"/>
-        </w:rPr>
-        <w:t>Create the basic set of truth tables for basic operations. Study the basic truth table symbol character codes (HTML / Unicode etc.). Use Booleans (true and false / 0 and 1). Do not use hard coding</w:t>
-      </w:r>
-      <w:r>
-        <w:rPr>
-          <w:noProof w:val="0"/>
-          <w:lang w:val="en-US"/>
-        </w:rPr>
-        <w:t>.</w:t>
+        <w:rPr>
+          <w:noProof w:val="0"/>
+          <w:lang w:val="en-US"/>
+        </w:rPr>
+      </w:pPr>
+      <w:r>
+        <w:rPr>
+          <w:noProof w:val="0"/>
+          <w:lang w:val="en-US"/>
+        </w:rPr>
+        <w:t xml:space="preserve">Create the basic set of truth tables for basic operations. Study the basic truth table symbol character codes (HTML / Unicode etc.). Use Booleans (true and false / 0 and 1). </w:t>
       </w:r>
     </w:p>
     <w:p>
@@ -730,13 +743,45 @@
       <w:pPr>
         <w:pStyle w:val="Normal"/>
         <w:ind w:left="1080"/>
-      </w:pPr>
-      <w:r>
-        <w:rPr>
-          <w:noProof w:val="0"/>
-          <w:lang w:val="en-US"/>
-        </w:rPr>
-        <w:t>Create a tool to test random number distributions. Choose any range of numbers (integers or decimals) and classify the values. Show the distribution.</w:t>
+        <w:rPr>
+          <w:noProof w:val="0"/>
+          <w:lang w:val="en-US"/>
+        </w:rPr>
+      </w:pPr>
+      <w:r>
+        <w:rPr>
+          <w:noProof w:val="0"/>
+          <w:lang w:val="en-US"/>
+        </w:rPr>
+        <w:t xml:space="preserve">Create a tool to test random number distributions. Choose any range of numbers (integers or decimals) and classify the values. </w:t>
+      </w:r>
+      <w:r>
+        <w:rPr>
+          <w:noProof w:val="0"/>
+          <w:lang w:val="en-US"/>
+        </w:rPr>
+        <w:t xml:space="preserve">The tool should have input fields for entering the range of numbers and an input option for entering how many random numbers should be generated. </w:t>
+      </w:r>
+      <w:r>
+        <w:rPr>
+          <w:noProof w:val="0"/>
+          <w:lang w:val="en-US"/>
+        </w:rPr>
+        <w:t>Show the distribution</w:t>
+      </w:r>
+      <w:r>
+        <w:rPr>
+          <w:noProof w:val="0"/>
+          <w:lang w:val="en-US"/>
+        </w:rPr>
+        <w:t xml:space="preserve"> of the generated numbers</w:t>
+      </w:r>
+      <w:r>
+        <w:rPr>
+          <w:noProof w:val="0"/>
+          <w:lang w:val="en-US"/>
+        </w:rPr>
+        <w:t>.</w:t>
       </w:r>
     </w:p>
     <w:p>

</xml_diff>